<commit_message>
Remove work-env/~$tdocxwithpandoc.docx. Update work-env/custom-reference.docx.
</commit_message>
<xml_diff>
--- a/work-env/custom-reference.docx
+++ b/work-env/custom-reference.docx
@@ -1244,10 +1244,10 @@
     <w:uiPriority w:val="9"/>
     <w:unhideWhenUsed/>
     <w:qFormat/>
-    <w:rsid w:val="008417A4"/>
+    <w:rsid w:val="00362ACF"/>
     <w:pPr>
       <w:pBdr>
-        <w:left w:val="single" w:sz="12" w:space="1" w:color="000000" w:themeColor="text1"/>
+        <w:left w:val="single" w:sz="12" w:space="6" w:color="000000" w:themeColor="text1"/>
       </w:pBdr>
       <w:spacing w:before="160" w:after="160"/>
       <w:ind w:left="720"/>
@@ -1255,8 +1255,9 @@
       <w:jc w:val="left"/>
     </w:pPr>
     <w:rPr>
-      <w:rFonts w:ascii="HelveticaNeueCyr" w:eastAsiaTheme="majorEastAsia" w:hAnsi="HelveticaNeueCyr" w:cstheme="majorBidi"/>
+      <w:rFonts w:eastAsiaTheme="majorEastAsia" w:cstheme="majorBidi"/>
       <w:bCs/>
+      <w:i/>
       <w:color w:val="000000" w:themeColor="text1"/>
       <w:szCs w:val="20"/>
     </w:rPr>

</xml_diff>